<commit_message>
style and doc fix
</commit_message>
<xml_diff>
--- a/lab_05/doc/lab05 Писаренко Дмитрий ИУ7-34Б.docx
+++ b/lab_05/doc/lab05 Писаренко Дмитрий ИУ7-34Б.docx
@@ -2011,6 +2011,7 @@
               </w:rPr>
               <w:t xml:space="preserve"> </w:t>
             </w:r>
+            <w:proofErr w:type="gramStart"/>
             <w:r>
               <w:rPr>
                 <w:color w:val="333333"/>
@@ -2024,6 +2025,7 @@
               </w:rPr>
               <w:t>[</w:t>
             </w:r>
+            <w:proofErr w:type="gramEnd"/>
             <w:r>
               <w:rPr>
                 <w:color w:val="333333"/>
@@ -2372,6 +2374,7 @@
               </w:rPr>
               <w:t>_</w:t>
             </w:r>
+            <w:proofErr w:type="gramStart"/>
             <w:r>
               <w:rPr>
                 <w:color w:val="333333"/>
@@ -2385,6 +2388,7 @@
               </w:rPr>
               <w:t>[</w:t>
             </w:r>
+            <w:proofErr w:type="gramEnd"/>
             <w:r>
               <w:rPr>
                 <w:color w:val="333333"/>
@@ -3701,7 +3705,16 @@
               <w:jc w:val="center"/>
             </w:pPr>
             <w:r>
-              <w:t>*В очереди 5000 элементов*</w:t>
+              <w:t xml:space="preserve">*В очереди </w:t>
+            </w:r>
+            <w:r>
+              <w:rPr>
+                <w:lang w:val="en-US"/>
+              </w:rPr>
+              <w:t>1</w:t>
+            </w:r>
+            <w:r>
+              <w:t>000 элементов*</w:t>
             </w:r>
           </w:p>
           <w:p>
@@ -4851,15 +4864,42 @@
     </w:p>
     <w:p>
       <w:r>
+        <w:tab/>
+      </w:r>
+      <w:r>
         <w:t>Найдем время моделирования:</w:t>
       </w:r>
     </w:p>
     <w:p>
       <w:r>
-        <w:t xml:space="preserve">(Среднее время прихода заявки 1 типа или среднее время обработки заявки 1 типа) * (количество) = ((5 </w:t>
-      </w:r>
-      <w:r>
-        <w:t xml:space="preserve">+ 1) / 2) * 1000) = 3000 </w:t>
+        <w:rPr>
+          <w:lang w:val="en-US"/>
+        </w:rPr>
+        <w:t>MAX</w:t>
+      </w:r>
+      <w:r>
+        <w:t>(</w:t>
+      </w:r>
+      <w:r>
+        <w:t>ср. время прихода заявки 1ого типа</w:t>
+      </w:r>
+      <w:r>
+        <w:t xml:space="preserve">; </w:t>
+      </w:r>
+      <w:r>
+        <w:t>ср. время обработки заявки 1ого типа)</w:t>
+      </w:r>
+      <w:r>
+        <w:t xml:space="preserve"> * 1000 = </w:t>
+      </w:r>
+      <w:r>
+        <w:rPr>
+          <w:lang w:val="en-US"/>
+        </w:rPr>
+        <w:t>MAX</w:t>
+      </w:r>
+      <w:r>
+        <w:t xml:space="preserve">(3;2) * 1000 = 3000 </w:t>
       </w:r>
       <w:r>
         <w:t xml:space="preserve">ед. </w:t>
@@ -4878,7 +4918,7 @@
         <w:jc w:val="left"/>
       </w:pPr>
       <w:r>
-        <w:t xml:space="preserve">Число заявок 1 типа, вошедших = 1000, вышедших = 1000 </w:t>
+        <w:t>Число заявок 1 типа, вошедших = 1000, вышедших = 1000</w:t>
       </w:r>
     </w:p>
     <w:p>
@@ -4886,41 +4926,47 @@
         <w:jc w:val="left"/>
       </w:pPr>
       <w:r>
-        <w:t xml:space="preserve">(По условию) </w:t>
-      </w:r>
-    </w:p>
-    <w:p>
-      <w:r>
-        <w:t>Число заявок 2 типа, вошедших: 2000, вышедших = 2000</w:t>
-      </w:r>
-    </w:p>
-    <w:p>
-      <w:r>
-        <w:t xml:space="preserve">(время моделирования (3000 </w:t>
+        <w:tab/>
+        <w:t>Посчитаем число вошедших заявок второго типа:</w:t>
+      </w:r>
+    </w:p>
+    <w:p>
+      <w:r>
+        <w:t xml:space="preserve">Ср. время прихода заявки 1ого типа = 3 ед. </w:t>
       </w:r>
       <w:proofErr w:type="spellStart"/>
       <w:r>
-        <w:t>е.в</w:t>
+        <w:t>вр</w:t>
       </w:r>
       <w:proofErr w:type="spellEnd"/>
       <w:r>
-        <w:t xml:space="preserve">.) / максимальное из среднего времени прихода заявки 2 типа и обработки ОА (1.5 </w:t>
+        <w:t>.</w:t>
+      </w:r>
+      <w:r>
+        <w:t xml:space="preserve">, </w:t>
+      </w:r>
+      <w:r>
+        <w:t xml:space="preserve">а ср. время прихода заявки 2ого типа = 1.5 ед. </w:t>
       </w:r>
       <w:proofErr w:type="spellStart"/>
       <w:r>
-        <w:t>е.в</w:t>
+        <w:t>вр</w:t>
       </w:r>
       <w:proofErr w:type="spellEnd"/>
       <w:r>
-        <w:t xml:space="preserve">. или 0.5 </w:t>
-      </w:r>
-      <w:proofErr w:type="spellStart"/>
-      <w:r>
-        <w:t>е.в</w:t>
-      </w:r>
-      <w:proofErr w:type="spellEnd"/>
-      <w:r>
-        <w:t>.))</w:t>
+        <w:t>.</w:t>
+      </w:r>
+      <w:r>
+        <w:t xml:space="preserve">, </w:t>
+      </w:r>
+      <w:r>
+        <w:t xml:space="preserve">отсюда </w:t>
+      </w:r>
+      <w:r>
+        <w:t>1000/0.5 = 2000</w:t>
+      </w:r>
+      <w:r>
+        <w:t xml:space="preserve"> заявок</w:t>
       </w:r>
     </w:p>
     <w:p>

</xml_diff>